<commit_message>
Section 9 Completed + Add Media
</commit_message>
<xml_diff>
--- a/After Twenty Years by O. Henry.docx
+++ b/After Twenty Years by O. Henry.docx
@@ -383,7 +383,7 @@
     </w:p>
     <w:p>
       <w:pPr>
-        <w:pStyle w:val="NormalWeb"/>
+        <w:pStyle w:val="a3"/>
         <w:spacing w:before="6" w:beforeAutospacing="0" w:after="0" w:afterAutospacing="0"/>
         <w:ind w:left="2" w:right="46" w:firstLine="4"/>
       </w:pPr>
@@ -439,7 +439,7 @@
     </w:p>
     <w:p>
       <w:pPr>
-        <w:pStyle w:val="NormalWeb"/>
+        <w:pStyle w:val="a3"/>
         <w:spacing w:before="301" w:beforeAutospacing="0" w:after="0" w:afterAutospacing="0"/>
         <w:ind w:left="14" w:right="104" w:firstLine="1"/>
       </w:pPr>
@@ -1272,6 +1272,134 @@
           <w:szCs w:val="24"/>
         </w:rPr>
         <w:t>each of them turned simultaneously to gaze upon the other's face.</w:t>
+      </w:r>
+    </w:p>
+    <w:p>
+      <w:pPr>
+        <w:rPr>
+          <w:rFonts w:cstheme="minorHAnsi"/>
+          <w:szCs w:val="24"/>
+        </w:rPr>
+      </w:pPr>
+    </w:p>
+    <w:p>
+      <w:pPr>
+        <w:rPr>
+          <w:rFonts w:cstheme="minorHAnsi"/>
+          <w:szCs w:val="24"/>
+        </w:rPr>
+      </w:pPr>
+      <w:r>
+        <w:rPr>
+          <w:rFonts w:cstheme="minorHAnsi"/>
+          <w:szCs w:val="24"/>
+        </w:rPr>
+        <w:t>The man from the West stopped suddenly and released his arm.</w:t>
+      </w:r>
+    </w:p>
+    <w:p>
+      <w:pPr>
+        <w:rPr>
+          <w:rFonts w:cstheme="minorHAnsi"/>
+          <w:szCs w:val="24"/>
+        </w:rPr>
+      </w:pPr>
+      <w:r>
+        <w:rPr>
+          <w:rFonts w:cstheme="minorHAnsi"/>
+          <w:szCs w:val="24"/>
+        </w:rPr>
+        <w:t>"You're not Jimmy Wells," he snapped. "Twenty years is a long time, but not long enough to</w:t>
+      </w:r>
+    </w:p>
+    <w:p>
+      <w:pPr>
+        <w:rPr>
+          <w:rFonts w:cstheme="minorHAnsi"/>
+          <w:szCs w:val="24"/>
+        </w:rPr>
+      </w:pPr>
+      <w:r>
+        <w:rPr>
+          <w:rFonts w:cstheme="minorHAnsi"/>
+          <w:szCs w:val="24"/>
+        </w:rPr>
+        <w:t>change a man's nose from a Roman to a pug."</w:t>
+      </w:r>
+    </w:p>
+    <w:p>
+      <w:pPr>
+        <w:rPr>
+          <w:rFonts w:cstheme="minorHAnsi"/>
+          <w:szCs w:val="24"/>
+        </w:rPr>
+      </w:pPr>
+      <w:r>
+        <w:rPr>
+          <w:rFonts w:cstheme="minorHAnsi"/>
+          <w:szCs w:val="24"/>
+        </w:rPr>
+        <w:t>"It sometimes changes a good man into a bad one, said the tall man. "You've been under arrest</w:t>
+      </w:r>
+    </w:p>
+    <w:p>
+      <w:pPr>
+        <w:rPr>
+          <w:rFonts w:cstheme="minorHAnsi"/>
+          <w:szCs w:val="24"/>
+        </w:rPr>
+      </w:pPr>
+      <w:r>
+        <w:rPr>
+          <w:rFonts w:cstheme="minorHAnsi"/>
+          <w:szCs w:val="24"/>
+        </w:rPr>
+        <w:t>for ten minutes, 'Silky' Bob. Chicago thinks you may have dropped over our way and wires us</w:t>
+      </w:r>
+    </w:p>
+    <w:p>
+      <w:pPr>
+        <w:rPr>
+          <w:rFonts w:cstheme="minorHAnsi"/>
+          <w:szCs w:val="24"/>
+        </w:rPr>
+      </w:pPr>
+      <w:r>
+        <w:rPr>
+          <w:rFonts w:cstheme="minorHAnsi"/>
+          <w:szCs w:val="24"/>
+        </w:rPr>
+        <w:t>she wants to have a chat with you. Going quietly, are you? That's sensible. Now, before we go</w:t>
+      </w:r>
+    </w:p>
+    <w:p>
+      <w:pPr>
+        <w:rPr>
+          <w:rFonts w:cstheme="minorHAnsi"/>
+          <w:szCs w:val="24"/>
+        </w:rPr>
+      </w:pPr>
+      <w:r>
+        <w:rPr>
+          <w:rFonts w:cstheme="minorHAnsi"/>
+          <w:szCs w:val="24"/>
+        </w:rPr>
+        <w:t>on to the station here's a note I was asked to hand you. You may read it here at the window. It's</w:t>
+      </w:r>
+    </w:p>
+    <w:p>
+      <w:pPr>
+        <w:rPr>
+          <w:rFonts w:cstheme="minorHAnsi"/>
+          <w:szCs w:val="24"/>
+        </w:rPr>
+      </w:pPr>
+      <w:r>
+        <w:rPr>
+          <w:rFonts w:cstheme="minorHAnsi"/>
+          <w:szCs w:val="24"/>
+        </w:rPr>
+        <w:t>from Patrolman Wells."</w:t>
       </w:r>
     </w:p>
     <w:sectPr>
@@ -1675,15 +1803,15 @@
     <w:lsdException w:name="Unresolved Mention" w:semiHidden="1" w:unhideWhenUsed="1"/>
     <w:lsdException w:name="Smart Link" w:semiHidden="1" w:unhideWhenUsed="1"/>
   </w:latentStyles>
-  <w:style w:type="paragraph" w:default="1" w:styleId="Normal">
+  <w:style w:type="paragraph" w:default="1" w:styleId="a">
     <w:name w:val="Normal"/>
     <w:qFormat/>
   </w:style>
-  <w:style w:type="paragraph" w:styleId="Heading1">
+  <w:style w:type="paragraph" w:styleId="1">
     <w:name w:val="heading 1"/>
-    <w:basedOn w:val="Normal"/>
-    <w:next w:val="Normal"/>
-    <w:link w:val="Heading1Char"/>
+    <w:basedOn w:val="a"/>
+    <w:next w:val="a"/>
+    <w:link w:val="10"/>
     <w:uiPriority w:val="9"/>
     <w:qFormat/>
     <w:rsid w:val="0031213C"/>
@@ -1700,13 +1828,13 @@
       <w:szCs w:val="40"/>
     </w:rPr>
   </w:style>
-  <w:style w:type="character" w:default="1" w:styleId="DefaultParagraphFont">
+  <w:style w:type="character" w:default="1" w:styleId="a0">
     <w:name w:val="Default Paragraph Font"/>
     <w:uiPriority w:val="1"/>
     <w:semiHidden/>
     <w:unhideWhenUsed/>
   </w:style>
-  <w:style w:type="table" w:default="1" w:styleId="TableNormal">
+  <w:style w:type="table" w:default="1" w:styleId="a1">
     <w:name w:val="Normal Table"/>
     <w:uiPriority w:val="99"/>
     <w:semiHidden/>
@@ -1721,16 +1849,16 @@
       </w:tblCellMar>
     </w:tblPr>
   </w:style>
-  <w:style w:type="numbering" w:default="1" w:styleId="NoList">
+  <w:style w:type="numbering" w:default="1" w:styleId="a2">
     <w:name w:val="No List"/>
     <w:uiPriority w:val="99"/>
     <w:semiHidden/>
     <w:unhideWhenUsed/>
   </w:style>
-  <w:style w:type="character" w:customStyle="1" w:styleId="Heading1Char">
-    <w:name w:val="Heading 1 Char"/>
-    <w:basedOn w:val="DefaultParagraphFont"/>
-    <w:link w:val="Heading1"/>
+  <w:style w:type="character" w:customStyle="1" w:styleId="10">
+    <w:name w:val="หัวเรื่อง 1 อักขระ"/>
+    <w:basedOn w:val="a0"/>
+    <w:link w:val="1"/>
     <w:uiPriority w:val="9"/>
     <w:rsid w:val="0031213C"/>
     <w:rPr>
@@ -1740,9 +1868,9 @@
       <w:szCs w:val="40"/>
     </w:rPr>
   </w:style>
-  <w:style w:type="paragraph" w:styleId="NormalWeb">
+  <w:style w:type="paragraph" w:styleId="a3">
     <w:name w:val="Normal (Web)"/>
-    <w:basedOn w:val="Normal"/>
+    <w:basedOn w:val="a"/>
     <w:uiPriority w:val="99"/>
     <w:semiHidden/>
     <w:unhideWhenUsed/>

</xml_diff>